<commit_message>
Added Willem and Sankar Comments to Chapter 1
</commit_message>
<xml_diff>
--- a/titlepage.docx
+++ b/titlepage.docx
@@ -67,7 +67,169 @@
           <w:sz w:val="48"/>
           <w:szCs w:val="48"/>
         </w:rPr>
-        <w:t xml:space="preserve"> ratio (SF ratio) as a predictor of mortality in ICU patients: Retrospective study using MIMIC Database.</w:t>
+        <w:t xml:space="preserve"> </w:t>
+      </w:r>
+      <w:r>
+        <w:rPr>
+          <w:b/>
+          <w:bCs/>
+          <w:sz w:val="48"/>
+          <w:szCs w:val="48"/>
+        </w:rPr>
+        <w:t>R</w:t>
+      </w:r>
+      <w:r>
+        <w:rPr>
+          <w:b/>
+          <w:bCs/>
+          <w:sz w:val="48"/>
+          <w:szCs w:val="48"/>
+        </w:rPr>
+        <w:t xml:space="preserve">atio (SF </w:t>
+      </w:r>
+      <w:r>
+        <w:rPr>
+          <w:b/>
+          <w:bCs/>
+          <w:sz w:val="48"/>
+          <w:szCs w:val="48"/>
+        </w:rPr>
+        <w:t>R</w:t>
+      </w:r>
+      <w:r>
+        <w:rPr>
+          <w:b/>
+          <w:bCs/>
+          <w:sz w:val="48"/>
+          <w:szCs w:val="48"/>
+        </w:rPr>
+        <w:t xml:space="preserve">atio) </w:t>
+      </w:r>
+      <w:r>
+        <w:rPr>
+          <w:b/>
+          <w:bCs/>
+          <w:sz w:val="48"/>
+          <w:szCs w:val="48"/>
+        </w:rPr>
+        <w:t>A</w:t>
+      </w:r>
+      <w:r>
+        <w:rPr>
+          <w:b/>
+          <w:bCs/>
+          <w:sz w:val="48"/>
+          <w:szCs w:val="48"/>
+        </w:rPr>
+        <w:t xml:space="preserve">s a </w:t>
+      </w:r>
+      <w:r>
+        <w:rPr>
+          <w:b/>
+          <w:bCs/>
+          <w:sz w:val="48"/>
+          <w:szCs w:val="48"/>
+        </w:rPr>
+        <w:t>P</w:t>
+      </w:r>
+      <w:r>
+        <w:rPr>
+          <w:b/>
+          <w:bCs/>
+          <w:sz w:val="48"/>
+          <w:szCs w:val="48"/>
+        </w:rPr>
+        <w:t xml:space="preserve">redictor of </w:t>
+      </w:r>
+      <w:r>
+        <w:rPr>
+          <w:b/>
+          <w:bCs/>
+          <w:sz w:val="48"/>
+          <w:szCs w:val="48"/>
+        </w:rPr>
+        <w:t>M</w:t>
+      </w:r>
+      <w:r>
+        <w:rPr>
+          <w:b/>
+          <w:bCs/>
+          <w:sz w:val="48"/>
+          <w:szCs w:val="48"/>
+        </w:rPr>
+        <w:t xml:space="preserve">ortality in ICU </w:t>
+      </w:r>
+      <w:r>
+        <w:rPr>
+          <w:b/>
+          <w:bCs/>
+          <w:sz w:val="48"/>
+          <w:szCs w:val="48"/>
+        </w:rPr>
+        <w:t>P</w:t>
+      </w:r>
+      <w:r>
+        <w:rPr>
+          <w:b/>
+          <w:bCs/>
+          <w:sz w:val="48"/>
+          <w:szCs w:val="48"/>
+        </w:rPr>
+        <w:t xml:space="preserve">atients: Retrospective </w:t>
+      </w:r>
+      <w:r>
+        <w:rPr>
+          <w:b/>
+          <w:bCs/>
+          <w:sz w:val="48"/>
+          <w:szCs w:val="48"/>
+        </w:rPr>
+        <w:t>S</w:t>
+      </w:r>
+      <w:r>
+        <w:rPr>
+          <w:b/>
+          <w:bCs/>
+          <w:sz w:val="48"/>
+          <w:szCs w:val="48"/>
+        </w:rPr>
+        <w:t xml:space="preserve">tudy </w:t>
+      </w:r>
+      <w:r>
+        <w:rPr>
+          <w:b/>
+          <w:bCs/>
+          <w:sz w:val="48"/>
+          <w:szCs w:val="48"/>
+        </w:rPr>
+        <w:t>U</w:t>
+      </w:r>
+      <w:r>
+        <w:rPr>
+          <w:b/>
+          <w:bCs/>
+          <w:sz w:val="48"/>
+          <w:szCs w:val="48"/>
+        </w:rPr>
+        <w:t xml:space="preserve">sing MIMIC </w:t>
+      </w:r>
+      <w:r>
+        <w:rPr>
+          <w:b/>
+          <w:bCs/>
+          <w:sz w:val="48"/>
+          <w:szCs w:val="48"/>
+        </w:rPr>
+        <w:t xml:space="preserve">III </w:t>
+      </w:r>
+      <w:r>
+        <w:rPr>
+          <w:b/>
+          <w:bCs/>
+          <w:sz w:val="48"/>
+          <w:szCs w:val="48"/>
+        </w:rPr>
+        <w:t>Database.</w:t>
       </w:r>
     </w:p>
     <w:p>
@@ -306,8 +468,6 @@
         </w:rPr>
         <w:t>d</w:t>
       </w:r>
-      <w:bookmarkStart w:id="0" w:name="_GoBack"/>
-      <w:bookmarkEnd w:id="0"/>
       <w:r>
         <w:rPr>
           <w:rFonts w:ascii="Times New Roman" w:hAnsi="Times New Roman" w:cs="Times New Roman"/>

</xml_diff>